<commit_message>
fix IMAIOS location to Montpellier in CV
Co-Authored-By: Claude Opus 4.5 <noreply@anthropic.com>
</commit_message>
<xml_diff>
--- a/public/assets/Armand_Sumo_AR_Engineer_CV.docx
+++ b/public/assets/Armand_Sumo_AR_Engineer_CV.docx
@@ -31,7 +31,7 @@
       <w:r>
         <w:t xml:space="preserve">Lyon, France | </w:t>
       </w:r>
-      <w:hyperlink w:history="1" r:id="rIds7ousmj_d4lfveal2guz4">
+      <w:hyperlink w:history="1" r:id="rIdxixhwqpyqbjma5x7rzejn">
         <w:r>
           <w:rPr>
             <w:rStyle w:val="Hyperlink"/>
@@ -130,7 +130,7 @@
           <w:i/>
           <w:iCs/>
         </w:rPr>
-        <w:t xml:space="preserve">March 2025 – September 2025 | Lyon, France</w:t>
+        <w:t xml:space="preserve">March 2025 – September 2025 | Montpellier, France</w:t>
       </w:r>
     </w:p>
     <w:p>
@@ -295,7 +295,7 @@
       <w:r>
         <w:t xml:space="preserve">Specs Samples, Sample Projects in Lens Studio with Deployed Lenses for Spectacles  </w:t>
       </w:r>
-      <w:hyperlink w:history="1" r:id="rIdi9ofaqu3yot3qxdlir8oz">
+      <w:hyperlink w:history="1" r:id="rId7wyw82zbvbwqh-t2fc5la">
         <w:r>
           <w:rPr>
             <w:rStyle w:val="Hyperlink"/>

</xml_diff>